<commit_message>
refactor: Adding part 3 to doc format.
</commit_message>
<xml_diff>
--- a/Part2.GoServerlessOnAWS.docx
+++ b/Part2.GoServerlessOnAWS.docx
@@ -183,6 +183,9 @@
       <w:r>
         <w:t>Please refer to this repo as you follow along with this tutorial.</w:t>
       </w:r>
+      <w:r>
+        <w:tab/>
+      </w:r>
     </w:p>
     <w:p>
       <w:pPr>
@@ -730,13 +733,16 @@
     <w:p>
       <w:pPr>
         <w:jc w:val="center"/>
+        <w:rPr>
+          <w:sz w:val="32"/>
+          <w:szCs w:val="32"/>
+        </w:rPr>
       </w:pPr>
       <w:hyperlink r:id="rId27" w:history="1">
         <w:r>
           <w:rPr>
-            <w:rStyle w:val="Hyperlink"/>
-            <w:noProof/>
-            <w:u w:val="none"/>
+            <w:sz w:val="32"/>
+            <w:szCs w:val="32"/>
           </w:rPr>
           <w:drawing>
             <wp:inline distT="0" distB="0" distL="0" distR="0" wp14:anchorId="490CD377" wp14:editId="67DA329B">
@@ -4415,12 +4421,21 @@
       </w:r>
     </w:p>
     <w:p>
+      <w:proofErr w:type="spellStart"/>
       <w:r>
         <w:rPr>
           <w:sz w:val="36"/>
           <w:szCs w:val="36"/>
         </w:rPr>
-        <w:t>SetUp Serverless Framework locally</w:t>
+        <w:t>SetUp</w:t>
+      </w:r>
+      <w:proofErr w:type="spellEnd"/>
+      <w:r>
+        <w:rPr>
+          <w:sz w:val="36"/>
+          <w:szCs w:val="36"/>
+        </w:rPr>
+        <w:t xml:space="preserve"> Serverless Framework locally</w:t>
       </w:r>
     </w:p>
     <w:p>
@@ -4753,6 +4768,8 @@
         </w:rPr>
         <w:t>$ mkdir services</w:t>
       </w:r>
+      <w:bookmarkStart w:id="0" w:name="_GoBack"/>
+      <w:bookmarkEnd w:id="0"/>
     </w:p>
     <w:p>
       <w:pPr>
@@ -5798,8 +5815,6 @@
       <w:r>
         <w:t>Part 3: Configure Infrastructure As Code, Mock Services, &amp; Unit Testing</w:t>
       </w:r>
-      <w:bookmarkStart w:id="0" w:name="_GoBack"/>
-      <w:bookmarkEnd w:id="0"/>
     </w:p>
     <w:sectPr>
       <w:pgSz w:w="12240" w:h="15840"/>
@@ -7134,6 +7149,7 @@
     <w:lsdException w:name="HTML Sample" w:semiHidden="1" w:unhideWhenUsed="1"/>
     <w:lsdException w:name="HTML Typewriter" w:semiHidden="1" w:unhideWhenUsed="1"/>
     <w:lsdException w:name="HTML Variable" w:semiHidden="1" w:unhideWhenUsed="1"/>
+    <w:lsdException w:name="Normal Table" w:semiHidden="1" w:unhideWhenUsed="1"/>
     <w:lsdException w:name="annotation subject" w:semiHidden="1" w:unhideWhenUsed="1"/>
     <w:lsdException w:name="No List" w:semiHidden="1" w:unhideWhenUsed="1"/>
     <w:lsdException w:name="Outline List 1" w:semiHidden="1" w:unhideWhenUsed="1"/>
@@ -7180,8 +7196,10 @@
     <w:lsdException w:name="Table Subtle 2" w:semiHidden="1" w:unhideWhenUsed="1"/>
     <w:lsdException w:name="Table Web 1" w:semiHidden="1" w:unhideWhenUsed="1"/>
     <w:lsdException w:name="Table Web 2" w:semiHidden="1" w:unhideWhenUsed="1"/>
+    <w:lsdException w:name="Table Web 3" w:semiHidden="1" w:unhideWhenUsed="1"/>
     <w:lsdException w:name="Balloon Text" w:semiHidden="1" w:unhideWhenUsed="1"/>
     <w:lsdException w:name="Table Grid" w:uiPriority="39"/>
+    <w:lsdException w:name="Table Theme" w:semiHidden="1" w:unhideWhenUsed="1"/>
     <w:lsdException w:name="Placeholder Text" w:semiHidden="1"/>
     <w:lsdException w:name="No Spacing" w:uiPriority="1" w:qFormat="1"/>
     <w:lsdException w:name="Light Shading" w:uiPriority="60"/>
@@ -7410,6 +7428,7 @@
   <w:style w:type="character" w:default="1" w:styleId="DefaultParagraphFont">
     <w:name w:val="Default Paragraph Font"/>
     <w:uiPriority w:val="1"/>
+    <w:semiHidden/>
     <w:unhideWhenUsed/>
   </w:style>
   <w:style w:type="table" w:default="1" w:styleId="TableNormal">
@@ -7778,7 +7797,7 @@
 </file>
 
 <file path=customXml/itemProps1.xml><?xml version="1.0" encoding="utf-8"?>
-<ds:datastoreItem xmlns:ds="http://schemas.openxmlformats.org/officeDocument/2006/customXml" ds:itemID="{3A84F13E-59B8-45CB-A774-D304AE93F000}">
+<ds:datastoreItem xmlns:ds="http://schemas.openxmlformats.org/officeDocument/2006/customXml" ds:itemID="{092C39EA-5334-4279-9F90-9B80F5E7965F}">
   <ds:schemaRefs>
     <ds:schemaRef ds:uri="http://schemas.openxmlformats.org/officeDocument/2006/bibliography"/>
   </ds:schemaRefs>

</xml_diff>